<commit_message>
Added tracked changes to Flutter Resume
</commit_message>
<xml_diff>
--- a/Software Developer - Flutter Developer/Allen-SIP_Resume.docx
+++ b/Software Developer - Flutter Developer/Allen-SIP_Resume.docx
@@ -267,7 +267,25 @@
           <w:color w:val="000000"/>
           <w:lang w:val="en-CA" w:eastAsia="en-CA"/>
         </w:rPr>
-        <w:t>to create captivating user experience</w:t>
+        <w:t xml:space="preserve">to create </w:t>
+      </w:r>
+      <w:ins w:id="0" w:author="365 Pro Plus" w:date="2020-03-10T21:21:00Z">
+        <w:r>
+          <w:rPr>
+            <w:rFonts w:ascii="Times New Roman" w:eastAsia="Times New Roman" w:hAnsi="Times New Roman" w:cs="Times New Roman"/>
+            <w:color w:val="000000"/>
+            <w:lang w:val="en-CA" w:eastAsia="en-CA"/>
+          </w:rPr>
+          <w:t xml:space="preserve">a </w:t>
+        </w:r>
+      </w:ins>
+      <w:r>
+        <w:rPr>
+          <w:rFonts w:ascii="Times New Roman" w:eastAsia="Times New Roman" w:hAnsi="Times New Roman" w:cs="Times New Roman"/>
+          <w:color w:val="000000"/>
+          <w:lang w:val="en-CA" w:eastAsia="en-CA"/>
+        </w:rPr>
+        <w:t>captivating user experience</w:t>
       </w:r>
       <w:r>
         <w:rPr>
@@ -283,7 +301,25 @@
           <w:color w:val="000000"/>
           <w:lang w:val="en-CA" w:eastAsia="en-CA"/>
         </w:rPr>
-        <w:t xml:space="preserve"> Well-versed in various algorithm design paradigms using discrete mathematics. Experienced in </w:t>
+        <w:t xml:space="preserve"> </w:t>
+      </w:r>
+      <w:del w:id="1" w:author="365 Pro Plus" w:date="2020-03-10T21:15:00Z">
+        <w:r>
+          <w:rPr>
+            <w:rFonts w:ascii="Times New Roman" w:eastAsia="Times New Roman" w:hAnsi="Times New Roman" w:cs="Times New Roman"/>
+            <w:color w:val="000000"/>
+            <w:lang w:val="en-CA" w:eastAsia="en-CA"/>
+          </w:rPr>
+          <w:delText xml:space="preserve">Well-versed in various algorithm design paradigms using discrete mathematics. </w:delText>
+        </w:r>
+      </w:del>
+      <w:r>
+        <w:rPr>
+          <w:rFonts w:ascii="Times New Roman" w:eastAsia="Times New Roman" w:hAnsi="Times New Roman" w:cs="Times New Roman"/>
+          <w:color w:val="000000"/>
+          <w:lang w:val="en-CA" w:eastAsia="en-CA"/>
+        </w:rPr>
+        <w:t xml:space="preserve">Experienced in </w:t>
       </w:r>
       <w:r>
         <w:rPr>
@@ -315,8 +351,28 @@
           <w:color w:val="000000"/>
           <w:lang w:val="en-CA" w:eastAsia="en-CA"/>
         </w:rPr>
-        <w:t xml:space="preserve"> and applying agile &amp; scrum practices to development</w:t>
-      </w:r>
+        <w:t xml:space="preserve"> and applying agile &amp; scrum practices to </w:t>
+      </w:r>
+      <w:del w:id="2" w:author="365 Pro Plus" w:date="2020-03-10T21:21:00Z">
+        <w:r>
+          <w:rPr>
+            <w:rFonts w:ascii="Times New Roman" w:eastAsia="Times New Roman" w:hAnsi="Times New Roman" w:cs="Times New Roman"/>
+            <w:color w:val="000000"/>
+            <w:lang w:val="en-CA" w:eastAsia="en-CA"/>
+          </w:rPr>
+          <w:delText>development</w:delText>
+        </w:r>
+      </w:del>
+      <w:ins w:id="3" w:author="365 Pro Plus" w:date="2020-03-10T21:21:00Z">
+        <w:r>
+          <w:rPr>
+            <w:rFonts w:ascii="Times New Roman" w:eastAsia="Times New Roman" w:hAnsi="Times New Roman" w:cs="Times New Roman"/>
+            <w:color w:val="000000"/>
+            <w:lang w:val="en-CA" w:eastAsia="en-CA"/>
+          </w:rPr>
+          <w:t>the development process</w:t>
+        </w:r>
+      </w:ins>
       <w:r>
         <w:rPr>
           <w:rFonts w:ascii="Times New Roman" w:eastAsia="Times New Roman" w:hAnsi="Times New Roman" w:cs="Times New Roman"/>
@@ -423,7 +479,7 @@
     <w:tbl>
       <w:tblPr>
         <w:tblStyle w:val="TableGrid"/>
-        <w:tblW w:w="0" w:type="auto"/>
+        <w:tblW w:w="5000" w:type="pct"/>
         <w:tblBorders>
           <w:top w:val="none" w:sz="0" w:space="0" w:color="auto"/>
           <w:left w:val="none" w:sz="0" w:space="0" w:color="auto"/>
@@ -433,16 +489,43 @@
           <w:insideV w:val="none" w:sz="0" w:space="0" w:color="auto"/>
         </w:tblBorders>
         <w:tblLook w:val="04A0" w:firstRow="1" w:lastRow="0" w:firstColumn="1" w:lastColumn="0" w:noHBand="0" w:noVBand="1"/>
+        <w:tblPrChange w:id="4" w:author="365 Pro Plus" w:date="2020-03-10T21:20:00Z">
+          <w:tblPr>
+            <w:tblStyle w:val="TableGrid"/>
+            <w:tblW w:w="0" w:type="auto"/>
+            <w:tblBorders>
+              <w:top w:val="none" w:sz="0" w:space="0" w:color="auto"/>
+              <w:left w:val="none" w:sz="0" w:space="0" w:color="auto"/>
+              <w:bottom w:val="none" w:sz="0" w:space="0" w:color="auto"/>
+              <w:right w:val="none" w:sz="0" w:space="0" w:color="auto"/>
+              <w:insideH w:val="none" w:sz="0" w:space="0" w:color="auto"/>
+              <w:insideV w:val="none" w:sz="0" w:space="0" w:color="auto"/>
+            </w:tblBorders>
+            <w:tblLook w:val="04A0" w:firstRow="1" w:lastRow="0" w:firstColumn="1" w:lastColumn="0" w:noHBand="0" w:noVBand="1"/>
+          </w:tblPr>
+        </w:tblPrChange>
       </w:tblPr>
       <w:tblGrid>
-        <w:gridCol w:w="3117"/>
-        <w:gridCol w:w="3117"/>
-        <w:gridCol w:w="3117"/>
+        <w:gridCol w:w="3600"/>
+        <w:gridCol w:w="3601"/>
+        <w:gridCol w:w="3599"/>
+        <w:tblGridChange w:id="5">
+          <w:tblGrid>
+            <w:gridCol w:w="3117"/>
+            <w:gridCol w:w="3117"/>
+            <w:gridCol w:w="3117"/>
+          </w:tblGrid>
+        </w:tblGridChange>
       </w:tblGrid>
       <w:tr>
         <w:tc>
           <w:tcPr>
-            <w:tcW w:w="3117" w:type="dxa"/>
+            <w:tcW w:w="1667" w:type="pct"/>
+            <w:tcPrChange w:id="6" w:author="365 Pro Plus" w:date="2020-03-10T21:20:00Z">
+              <w:tcPr>
+                <w:tcW w:w="3117" w:type="dxa"/>
+              </w:tcPr>
+            </w:tcPrChange>
           </w:tcPr>
           <w:p>
             <w:pPr>
@@ -457,21 +540,53 @@
                 <w:rFonts w:ascii="Times New Roman" w:eastAsia="Times New Roman" w:hAnsi="Times New Roman" w:cs="Times New Roman"/>
                 <w:color w:val="000000"/>
                 <w:lang w:val="en-CA" w:eastAsia="en-CA"/>
+                <w:rPrChange w:id="7" w:author="365 Pro Plus" w:date="2020-03-10T21:19:00Z">
+                  <w:rPr>
+                    <w:rFonts w:ascii="Times New Roman" w:eastAsia="Times New Roman" w:hAnsi="Times New Roman" w:cs="Times New Roman"/>
+                    <w:color w:val="000000"/>
+                    <w:lang w:val="en-CA" w:eastAsia="en-CA"/>
+                  </w:rPr>
+                </w:rPrChange>
               </w:rPr>
             </w:pPr>
-            <w:r>
-              <w:rPr>
-                <w:rFonts w:ascii="Times New Roman" w:eastAsia="Times New Roman" w:hAnsi="Times New Roman" w:cs="Times New Roman"/>
-                <w:color w:val="000000"/>
-                <w:lang w:val="en-CA" w:eastAsia="en-CA"/>
-              </w:rPr>
-              <w:t>UI Unit Testing</w:t>
-            </w:r>
+            <w:ins w:id="8" w:author="365 Pro Plus" w:date="2020-03-10T21:19:00Z">
+              <w:r>
+                <w:rPr>
+                  <w:rFonts w:ascii="Times New Roman" w:hAnsi="Times New Roman" w:cs="Times New Roman"/>
+                  <w:rPrChange w:id="9" w:author="365 Pro Plus" w:date="2020-03-10T21:19:00Z">
+                    <w:rPr/>
+                  </w:rPrChange>
+                </w:rPr>
+                <w:t>Java &amp; Kotlin</w:t>
+              </w:r>
+            </w:ins>
+            <w:del w:id="10" w:author="365 Pro Plus" w:date="2020-03-10T21:19:00Z">
+              <w:r>
+                <w:rPr>
+                  <w:rFonts w:ascii="Times New Roman" w:eastAsia="Times New Roman" w:hAnsi="Times New Roman" w:cs="Times New Roman"/>
+                  <w:color w:val="000000"/>
+                  <w:lang w:val="en-CA" w:eastAsia="en-CA"/>
+                  <w:rPrChange w:id="11" w:author="365 Pro Plus" w:date="2020-03-10T21:19:00Z">
+                    <w:rPr>
+                      <w:rFonts w:ascii="Times New Roman" w:eastAsia="Times New Roman" w:hAnsi="Times New Roman" w:cs="Times New Roman"/>
+                      <w:color w:val="000000"/>
+                      <w:lang w:val="en-CA" w:eastAsia="en-CA"/>
+                    </w:rPr>
+                  </w:rPrChange>
+                </w:rPr>
+                <w:delText>UI Unit Testing</w:delText>
+              </w:r>
+            </w:del>
           </w:p>
         </w:tc>
         <w:tc>
           <w:tcPr>
-            <w:tcW w:w="3117" w:type="dxa"/>
+            <w:tcW w:w="1667" w:type="pct"/>
+            <w:tcPrChange w:id="12" w:author="365 Pro Plus" w:date="2020-03-10T21:20:00Z">
+              <w:tcPr>
+                <w:tcW w:w="3117" w:type="dxa"/>
+              </w:tcPr>
+            </w:tcPrChange>
           </w:tcPr>
           <w:p>
             <w:pPr>
@@ -486,29 +601,62 @@
                 <w:rFonts w:ascii="Times New Roman" w:eastAsia="Times New Roman" w:hAnsi="Times New Roman" w:cs="Times New Roman"/>
                 <w:color w:val="000000"/>
                 <w:lang w:val="en-CA" w:eastAsia="en-CA"/>
+                <w:rPrChange w:id="13" w:author="365 Pro Plus" w:date="2020-03-10T21:19:00Z">
+                  <w:rPr>
+                    <w:rFonts w:ascii="Times New Roman" w:eastAsia="Times New Roman" w:hAnsi="Times New Roman" w:cs="Times New Roman"/>
+                    <w:color w:val="000000"/>
+                    <w:lang w:val="en-CA" w:eastAsia="en-CA"/>
+                  </w:rPr>
+                </w:rPrChange>
               </w:rPr>
             </w:pPr>
-            <w:r>
-              <w:rPr>
-                <w:rFonts w:ascii="Times New Roman" w:eastAsia="Times New Roman" w:hAnsi="Times New Roman" w:cs="Times New Roman"/>
-                <w:color w:val="000000"/>
-                <w:lang w:val="en-CA" w:eastAsia="en-CA"/>
-              </w:rPr>
-              <w:t>Java</w:t>
-            </w:r>
-            <w:r>
-              <w:rPr>
-                <w:rFonts w:ascii="Times New Roman" w:eastAsia="Times New Roman" w:hAnsi="Times New Roman" w:cs="Times New Roman"/>
-                <w:color w:val="000000"/>
-                <w:lang w:val="en-CA" w:eastAsia="en-CA"/>
-              </w:rPr>
-              <w:t xml:space="preserve"> &amp; Kotlin</w:t>
-            </w:r>
+            <w:ins w:id="14" w:author="365 Pro Plus" w:date="2020-03-10T21:19:00Z">
+              <w:r>
+                <w:rPr>
+                  <w:rFonts w:ascii="Times New Roman" w:hAnsi="Times New Roman" w:cs="Times New Roman"/>
+                  <w:rPrChange w:id="15" w:author="365 Pro Plus" w:date="2020-03-10T21:19:00Z">
+                    <w:rPr/>
+                  </w:rPrChange>
+                </w:rPr>
+                <w:t>G</w:t>
+              </w:r>
+              <w:r>
+                <w:rPr>
+                  <w:rFonts w:ascii="Times New Roman" w:hAnsi="Times New Roman" w:cs="Times New Roman"/>
+                  <w:rPrChange w:id="16" w:author="365 Pro Plus" w:date="2020-03-10T21:19:00Z">
+                    <w:rPr/>
+                  </w:rPrChange>
+                </w:rPr>
+                <w:t>itHub Workflows</w:t>
+              </w:r>
+            </w:ins>
+            <w:del w:id="17" w:author="365 Pro Plus" w:date="2020-03-10T21:19:00Z">
+              <w:r>
+                <w:rPr>
+                  <w:rFonts w:ascii="Times New Roman" w:eastAsia="Times New Roman" w:hAnsi="Times New Roman" w:cs="Times New Roman"/>
+                  <w:color w:val="000000"/>
+                  <w:lang w:val="en-CA" w:eastAsia="en-CA"/>
+                  <w:rPrChange w:id="18" w:author="365 Pro Plus" w:date="2020-03-10T21:19:00Z">
+                    <w:rPr>
+                      <w:rFonts w:ascii="Times New Roman" w:eastAsia="Times New Roman" w:hAnsi="Times New Roman" w:cs="Times New Roman"/>
+                      <w:color w:val="000000"/>
+                      <w:lang w:val="en-CA" w:eastAsia="en-CA"/>
+                    </w:rPr>
+                  </w:rPrChange>
+                </w:rPr>
+                <w:delText>Java &amp; Kotlin</w:delText>
+              </w:r>
+            </w:del>
           </w:p>
         </w:tc>
         <w:tc>
           <w:tcPr>
-            <w:tcW w:w="3117" w:type="dxa"/>
+            <w:tcW w:w="1667" w:type="pct"/>
+            <w:tcPrChange w:id="19" w:author="365 Pro Plus" w:date="2020-03-10T21:20:00Z">
+              <w:tcPr>
+                <w:tcW w:w="3117" w:type="dxa"/>
+              </w:tcPr>
+            </w:tcPrChange>
           </w:tcPr>
           <w:p>
             <w:pPr>
@@ -523,23 +671,55 @@
                 <w:rFonts w:ascii="Times New Roman" w:eastAsia="Times New Roman" w:hAnsi="Times New Roman" w:cs="Times New Roman"/>
                 <w:color w:val="000000"/>
                 <w:lang w:val="en-CA" w:eastAsia="en-CA"/>
+                <w:rPrChange w:id="20" w:author="365 Pro Plus" w:date="2020-03-10T21:19:00Z">
+                  <w:rPr>
+                    <w:rFonts w:ascii="Times New Roman" w:eastAsia="Times New Roman" w:hAnsi="Times New Roman" w:cs="Times New Roman"/>
+                    <w:color w:val="000000"/>
+                    <w:lang w:val="en-CA" w:eastAsia="en-CA"/>
+                  </w:rPr>
+                </w:rPrChange>
               </w:rPr>
             </w:pPr>
-            <w:r>
-              <w:rPr>
-                <w:rFonts w:ascii="Times New Roman" w:eastAsia="Times New Roman" w:hAnsi="Times New Roman" w:cs="Times New Roman"/>
-                <w:color w:val="000000"/>
-                <w:lang w:val="en-CA" w:eastAsia="en-CA"/>
-              </w:rPr>
-              <w:t>Android Studio</w:t>
-            </w:r>
+            <w:ins w:id="21" w:author="365 Pro Plus" w:date="2020-03-10T21:19:00Z">
+              <w:r>
+                <w:rPr>
+                  <w:rFonts w:ascii="Times New Roman" w:hAnsi="Times New Roman" w:cs="Times New Roman"/>
+                  <w:rPrChange w:id="22" w:author="365 Pro Plus" w:date="2020-03-10T21:19:00Z">
+                    <w:rPr/>
+                  </w:rPrChange>
+                </w:rPr>
+                <w:t>UI Development</w:t>
+              </w:r>
+            </w:ins>
+            <w:del w:id="23" w:author="365 Pro Plus" w:date="2020-03-10T21:19:00Z">
+              <w:r>
+                <w:rPr>
+                  <w:rFonts w:ascii="Times New Roman" w:eastAsia="Times New Roman" w:hAnsi="Times New Roman" w:cs="Times New Roman"/>
+                  <w:color w:val="000000"/>
+                  <w:lang w:val="en-CA" w:eastAsia="en-CA"/>
+                  <w:rPrChange w:id="24" w:author="365 Pro Plus" w:date="2020-03-10T21:19:00Z">
+                    <w:rPr>
+                      <w:rFonts w:ascii="Times New Roman" w:eastAsia="Times New Roman" w:hAnsi="Times New Roman" w:cs="Times New Roman"/>
+                      <w:color w:val="000000"/>
+                      <w:lang w:val="en-CA" w:eastAsia="en-CA"/>
+                    </w:rPr>
+                  </w:rPrChange>
+                </w:rPr>
+                <w:delText>Android Studio</w:delText>
+              </w:r>
+            </w:del>
           </w:p>
         </w:tc>
       </w:tr>
       <w:tr>
         <w:tc>
           <w:tcPr>
-            <w:tcW w:w="3117" w:type="dxa"/>
+            <w:tcW w:w="1667" w:type="pct"/>
+            <w:tcPrChange w:id="25" w:author="365 Pro Plus" w:date="2020-03-10T21:20:00Z">
+              <w:tcPr>
+                <w:tcW w:w="3117" w:type="dxa"/>
+              </w:tcPr>
+            </w:tcPrChange>
           </w:tcPr>
           <w:p>
             <w:pPr>
@@ -554,21 +734,53 @@
                 <w:rFonts w:ascii="Times New Roman" w:eastAsia="Times New Roman" w:hAnsi="Times New Roman" w:cs="Times New Roman"/>
                 <w:color w:val="000000"/>
                 <w:lang w:val="en-CA" w:eastAsia="en-CA"/>
+                <w:rPrChange w:id="26" w:author="365 Pro Plus" w:date="2020-03-10T21:19:00Z">
+                  <w:rPr>
+                    <w:rFonts w:ascii="Times New Roman" w:eastAsia="Times New Roman" w:hAnsi="Times New Roman" w:cs="Times New Roman"/>
+                    <w:color w:val="000000"/>
+                    <w:lang w:val="en-CA" w:eastAsia="en-CA"/>
+                  </w:rPr>
+                </w:rPrChange>
               </w:rPr>
             </w:pPr>
-            <w:r>
-              <w:rPr>
-                <w:rFonts w:ascii="Times New Roman" w:eastAsia="Times New Roman" w:hAnsi="Times New Roman" w:cs="Times New Roman"/>
-                <w:color w:val="000000"/>
-                <w:lang w:val="en-CA" w:eastAsia="en-CA"/>
-              </w:rPr>
-              <w:t>CI Test Automation</w:t>
-            </w:r>
+            <w:ins w:id="27" w:author="365 Pro Plus" w:date="2020-03-10T21:19:00Z">
+              <w:r>
+                <w:rPr>
+                  <w:rFonts w:ascii="Times New Roman" w:hAnsi="Times New Roman" w:cs="Times New Roman"/>
+                  <w:rPrChange w:id="28" w:author="365 Pro Plus" w:date="2020-03-10T21:19:00Z">
+                    <w:rPr/>
+                  </w:rPrChange>
+                </w:rPr>
+                <w:t>CI Test Automation</w:t>
+              </w:r>
+            </w:ins>
+            <w:del w:id="29" w:author="365 Pro Plus" w:date="2020-03-10T21:19:00Z">
+              <w:r>
+                <w:rPr>
+                  <w:rFonts w:ascii="Times New Roman" w:eastAsia="Times New Roman" w:hAnsi="Times New Roman" w:cs="Times New Roman"/>
+                  <w:color w:val="000000"/>
+                  <w:lang w:val="en-CA" w:eastAsia="en-CA"/>
+                  <w:rPrChange w:id="30" w:author="365 Pro Plus" w:date="2020-03-10T21:19:00Z">
+                    <w:rPr>
+                      <w:rFonts w:ascii="Times New Roman" w:eastAsia="Times New Roman" w:hAnsi="Times New Roman" w:cs="Times New Roman"/>
+                      <w:color w:val="000000"/>
+                      <w:lang w:val="en-CA" w:eastAsia="en-CA"/>
+                    </w:rPr>
+                  </w:rPrChange>
+                </w:rPr>
+                <w:delText>CI Test Automation</w:delText>
+              </w:r>
+            </w:del>
           </w:p>
         </w:tc>
         <w:tc>
           <w:tcPr>
-            <w:tcW w:w="3117" w:type="dxa"/>
+            <w:tcW w:w="1667" w:type="pct"/>
+            <w:tcPrChange w:id="31" w:author="365 Pro Plus" w:date="2020-03-10T21:20:00Z">
+              <w:tcPr>
+                <w:tcW w:w="3117" w:type="dxa"/>
+              </w:tcPr>
+            </w:tcPrChange>
           </w:tcPr>
           <w:p>
             <w:pPr>
@@ -583,21 +795,53 @@
                 <w:rFonts w:ascii="Times New Roman" w:eastAsia="Times New Roman" w:hAnsi="Times New Roman" w:cs="Times New Roman"/>
                 <w:color w:val="000000"/>
                 <w:lang w:val="en-CA" w:eastAsia="en-CA"/>
+                <w:rPrChange w:id="32" w:author="365 Pro Plus" w:date="2020-03-10T21:19:00Z">
+                  <w:rPr>
+                    <w:rFonts w:ascii="Times New Roman" w:eastAsia="Times New Roman" w:hAnsi="Times New Roman" w:cs="Times New Roman"/>
+                    <w:color w:val="000000"/>
+                    <w:lang w:val="en-CA" w:eastAsia="en-CA"/>
+                  </w:rPr>
+                </w:rPrChange>
               </w:rPr>
             </w:pPr>
-            <w:r>
-              <w:rPr>
-                <w:rFonts w:ascii="Times New Roman" w:eastAsia="Times New Roman" w:hAnsi="Times New Roman" w:cs="Times New Roman"/>
-                <w:color w:val="000000"/>
-                <w:lang w:val="en-CA" w:eastAsia="en-CA"/>
-              </w:rPr>
-              <w:t>GitHub Workflows</w:t>
-            </w:r>
+            <w:ins w:id="33" w:author="365 Pro Plus" w:date="2020-03-10T21:19:00Z">
+              <w:r>
+                <w:rPr>
+                  <w:rFonts w:ascii="Times New Roman" w:hAnsi="Times New Roman" w:cs="Times New Roman"/>
+                  <w:rPrChange w:id="34" w:author="365 Pro Plus" w:date="2020-03-10T21:19:00Z">
+                    <w:rPr/>
+                  </w:rPrChange>
+                </w:rPr>
+                <w:t>Android Studio</w:t>
+              </w:r>
+            </w:ins>
+            <w:del w:id="35" w:author="365 Pro Plus" w:date="2020-03-10T21:19:00Z">
+              <w:r>
+                <w:rPr>
+                  <w:rFonts w:ascii="Times New Roman" w:eastAsia="Times New Roman" w:hAnsi="Times New Roman" w:cs="Times New Roman"/>
+                  <w:color w:val="000000"/>
+                  <w:lang w:val="en-CA" w:eastAsia="en-CA"/>
+                  <w:rPrChange w:id="36" w:author="365 Pro Plus" w:date="2020-03-10T21:19:00Z">
+                    <w:rPr>
+                      <w:rFonts w:ascii="Times New Roman" w:eastAsia="Times New Roman" w:hAnsi="Times New Roman" w:cs="Times New Roman"/>
+                      <w:color w:val="000000"/>
+                      <w:lang w:val="en-CA" w:eastAsia="en-CA"/>
+                    </w:rPr>
+                  </w:rPrChange>
+                </w:rPr>
+                <w:delText>GitHub Workflows</w:delText>
+              </w:r>
+            </w:del>
           </w:p>
         </w:tc>
         <w:tc>
           <w:tcPr>
-            <w:tcW w:w="3117" w:type="dxa"/>
+            <w:tcW w:w="1667" w:type="pct"/>
+            <w:tcPrChange w:id="37" w:author="365 Pro Plus" w:date="2020-03-10T21:20:00Z">
+              <w:tcPr>
+                <w:tcW w:w="3117" w:type="dxa"/>
+              </w:tcPr>
+            </w:tcPrChange>
           </w:tcPr>
           <w:p>
             <w:pPr>
@@ -612,32 +856,43 @@
                 <w:rFonts w:ascii="Times New Roman" w:eastAsia="Times New Roman" w:hAnsi="Times New Roman" w:cs="Times New Roman"/>
                 <w:color w:val="000000"/>
                 <w:lang w:val="en-CA" w:eastAsia="en-CA"/>
+                <w:rPrChange w:id="38" w:author="365 Pro Plus" w:date="2020-03-10T21:19:00Z">
+                  <w:rPr>
+                    <w:rFonts w:ascii="Times New Roman" w:eastAsia="Times New Roman" w:hAnsi="Times New Roman" w:cs="Times New Roman"/>
+                    <w:color w:val="000000"/>
+                    <w:lang w:val="en-CA" w:eastAsia="en-CA"/>
+                  </w:rPr>
+                </w:rPrChange>
               </w:rPr>
             </w:pPr>
-            <w:r>
-              <w:rPr>
-                <w:rFonts w:ascii="Times New Roman" w:eastAsia="Times New Roman" w:hAnsi="Times New Roman" w:cs="Times New Roman"/>
-                <w:color w:val="000000"/>
-                <w:lang w:val="en-CA" w:eastAsia="en-CA"/>
-              </w:rPr>
-              <w:t xml:space="preserve">UI </w:t>
-            </w:r>
-            <w:r>
-              <w:rPr>
-                <w:rFonts w:ascii="Times New Roman" w:eastAsia="Times New Roman" w:hAnsi="Times New Roman" w:cs="Times New Roman"/>
-                <w:color w:val="000000"/>
-                <w:lang w:val="en-CA" w:eastAsia="en-CA"/>
-              </w:rPr>
-              <w:t>De</w:t>
-            </w:r>
-            <w:r>
-              <w:rPr>
-                <w:rFonts w:ascii="Times New Roman" w:eastAsia="Times New Roman" w:hAnsi="Times New Roman" w:cs="Times New Roman"/>
-                <w:color w:val="000000"/>
-                <w:lang w:val="en-CA" w:eastAsia="en-CA"/>
-              </w:rPr>
-              <w:t>velopment</w:t>
-            </w:r>
+            <w:ins w:id="39" w:author="365 Pro Plus" w:date="2020-03-10T21:19:00Z">
+              <w:r>
+                <w:rPr>
+                  <w:rFonts w:ascii="Times New Roman" w:hAnsi="Times New Roman" w:cs="Times New Roman"/>
+                  <w:rPrChange w:id="40" w:author="365 Pro Plus" w:date="2020-03-10T21:19:00Z">
+                    <w:rPr/>
+                  </w:rPrChange>
+                </w:rPr>
+                <w:t>UI Unit Testing</w:t>
+              </w:r>
+            </w:ins>
+            <w:del w:id="41" w:author="365 Pro Plus" w:date="2020-03-10T21:19:00Z">
+              <w:r>
+                <w:rPr>
+                  <w:rFonts w:ascii="Times New Roman" w:eastAsia="Times New Roman" w:hAnsi="Times New Roman" w:cs="Times New Roman"/>
+                  <w:color w:val="000000"/>
+                  <w:lang w:val="en-CA" w:eastAsia="en-CA"/>
+                  <w:rPrChange w:id="42" w:author="365 Pro Plus" w:date="2020-03-10T21:19:00Z">
+                    <w:rPr>
+                      <w:rFonts w:ascii="Times New Roman" w:eastAsia="Times New Roman" w:hAnsi="Times New Roman" w:cs="Times New Roman"/>
+                      <w:color w:val="000000"/>
+                      <w:lang w:val="en-CA" w:eastAsia="en-CA"/>
+                    </w:rPr>
+                  </w:rPrChange>
+                </w:rPr>
+                <w:delText>UI Development</w:delText>
+              </w:r>
+            </w:del>
           </w:p>
         </w:tc>
       </w:tr>
@@ -1352,7 +1607,29 @@
         <w:rPr>
           <w:rFonts w:ascii="Times New Roman" w:hAnsi="Times New Roman" w:cs="Times New Roman"/>
         </w:rPr>
-        <w:t>Allows user to record a Ride’s date, time, distance ridden, speed, cadence, and notes.</w:t>
+        <w:t>Allows</w:t>
+      </w:r>
+      <w:ins w:id="43" w:author="365 Pro Plus" w:date="2020-03-10T21:21:00Z">
+        <w:r>
+          <w:rPr>
+            <w:rFonts w:ascii="Times New Roman" w:hAnsi="Times New Roman" w:cs="Times New Roman"/>
+          </w:rPr>
+          <w:t xml:space="preserve"> users </w:t>
+        </w:r>
+      </w:ins>
+      <w:del w:id="44" w:author="365 Pro Plus" w:date="2020-03-10T21:21:00Z">
+        <w:r>
+          <w:rPr>
+            <w:rFonts w:ascii="Times New Roman" w:hAnsi="Times New Roman" w:cs="Times New Roman"/>
+          </w:rPr>
+          <w:delText xml:space="preserve"> user </w:delText>
+        </w:r>
+      </w:del>
+      <w:r>
+        <w:rPr>
+          <w:rFonts w:ascii="Times New Roman" w:hAnsi="Times New Roman" w:cs="Times New Roman"/>
+        </w:rPr>
+        <w:t>to record a Ride’s date, time, distance ridden, speed, cadence, and notes.</w:t>
       </w:r>
     </w:p>
     <w:p>
@@ -1392,14 +1669,34 @@
         </w:rPr>
         <w:t xml:space="preserve">Displays in a </w:t>
       </w:r>
-      <w:proofErr w:type="spellStart"/>
+      <w:commentRangeStart w:id="45"/>
       <w:r>
         <w:rPr>
           <w:rFonts w:ascii="Times New Roman" w:hAnsi="Times New Roman" w:cs="Times New Roman"/>
         </w:rPr>
-        <w:t>listview</w:t>
-      </w:r>
-      <w:proofErr w:type="spellEnd"/>
+        <w:t>list</w:t>
+      </w:r>
+      <w:ins w:id="46" w:author="365 Pro Plus" w:date="2020-03-10T21:20:00Z">
+        <w:r>
+          <w:rPr>
+            <w:rFonts w:ascii="Times New Roman" w:hAnsi="Times New Roman" w:cs="Times New Roman"/>
+          </w:rPr>
+          <w:t>-</w:t>
+        </w:r>
+      </w:ins>
+      <w:r>
+        <w:rPr>
+          <w:rFonts w:ascii="Times New Roman" w:hAnsi="Times New Roman" w:cs="Times New Roman"/>
+        </w:rPr>
+        <w:t>view</w:t>
+      </w:r>
+      <w:commentRangeEnd w:id="45"/>
+      <w:r>
+        <w:rPr>
+          <w:rStyle w:val="CommentReference"/>
+        </w:rPr>
+        <w:commentReference w:id="45"/>
+      </w:r>
       <w:r>
         <w:rPr>
           <w:rFonts w:ascii="Times New Roman" w:hAnsi="Times New Roman" w:cs="Times New Roman"/>
@@ -1425,6 +1722,8 @@
         </w:rPr>
         <w:t>Programmed in Java</w:t>
       </w:r>
+      <w:bookmarkStart w:id="47" w:name="_GoBack"/>
+      <w:bookmarkEnd w:id="47"/>
     </w:p>
     <w:p>
       <w:pPr>
@@ -1488,31 +1787,7 @@
           <w:color w:val="000000"/>
           <w:lang w:val="en-CA" w:eastAsia="en-CA"/>
         </w:rPr>
-        <w:t>Satisfying customer concerns</w:t>
-      </w:r>
-      <w:r>
-        <w:rPr>
-          <w:rFonts w:ascii="Times New Roman" w:eastAsia="Times New Roman" w:hAnsi="Times New Roman" w:cs="Times New Roman"/>
-          <w:color w:val="000000"/>
-          <w:lang w:val="en-CA" w:eastAsia="en-CA"/>
-        </w:rPr>
-        <w:t xml:space="preserve"> &amp; criticism</w:t>
-      </w:r>
-      <w:r>
-        <w:rPr>
-          <w:rFonts w:ascii="Times New Roman" w:eastAsia="Times New Roman" w:hAnsi="Times New Roman" w:cs="Times New Roman"/>
-          <w:color w:val="000000"/>
-          <w:lang w:val="en-CA" w:eastAsia="en-CA"/>
-        </w:rPr>
-        <w:t xml:space="preserve"> by </w:t>
-      </w:r>
-      <w:r>
-        <w:rPr>
-          <w:rFonts w:ascii="Times New Roman" w:eastAsia="Times New Roman" w:hAnsi="Times New Roman" w:cs="Times New Roman"/>
-          <w:color w:val="000000"/>
-          <w:lang w:val="en-CA" w:eastAsia="en-CA"/>
-        </w:rPr>
-        <w:t>communicating with non-technical users</w:t>
+        <w:t>Satisfying customer concerns &amp; criticism by communicating with non-technical users</w:t>
       </w:r>
     </w:p>
     <w:p>
@@ -1583,8 +1858,6 @@
         </w:rPr>
         <w:t>Continuous prototyping of designs to refine the design upon implementing customer’s goals</w:t>
       </w:r>
-      <w:bookmarkStart w:id="0" w:name="_GoBack"/>
-      <w:bookmarkEnd w:id="0"/>
     </w:p>
     <w:p>
       <w:pPr>
@@ -1646,6 +1919,39 @@
     </w:sectPr>
   </w:body>
 </w:document>
+</file>
+
+<file path=word/comments.xml><?xml version="1.0" encoding="utf-8"?>
+<w:comments xmlns:wpc="http://schemas.microsoft.com/office/word/2010/wordprocessingCanvas" xmlns:cx="http://schemas.microsoft.com/office/drawing/2014/chartex" xmlns:cx1="http://schemas.microsoft.com/office/drawing/2015/9/8/chartex" xmlns:cx2="http://schemas.microsoft.com/office/drawing/2015/10/21/chartex" xmlns:cx3="http://schemas.microsoft.com/office/drawing/2016/5/9/chartex" xmlns:cx4="http://schemas.microsoft.com/office/drawing/2016/5/10/chartex" xmlns:cx5="http://schemas.microsoft.com/office/drawing/2016/5/11/chartex" xmlns:cx6="http://schemas.microsoft.com/office/drawing/2016/5/12/chartex" xmlns:cx7="http://schemas.microsoft.com/office/drawing/2016/5/13/chartex" xmlns:cx8="http://schemas.microsoft.com/office/drawing/2016/5/14/chartex" xmlns:mc="http://schemas.openxmlformats.org/markup-compatibility/2006" xmlns:aink="http://schemas.microsoft.com/office/drawing/2016/ink" xmlns:am3d="http://schemas.microsoft.com/office/drawing/2017/model3d" xmlns:o="urn:schemas-microsoft-com:office:office" xmlns:r="http://schemas.openxmlformats.org/officeDocument/2006/relationships" xmlns:m="http://schemas.openxmlformats.org/officeDocument/2006/math" xmlns:v="urn:schemas-microsoft-com:vml" xmlns:wp14="http://schemas.microsoft.com/office/word/2010/wordprocessingDrawing" xmlns:wp="http://schemas.openxmlformats.org/drawingml/2006/wordprocessingDrawing" xmlns:w10="urn:schemas-microsoft-com:office:word" xmlns:w="http://schemas.openxmlformats.org/wordprocessingml/2006/main" xmlns:w14="http://schemas.microsoft.com/office/word/2010/wordml" xmlns:w15="http://schemas.microsoft.com/office/word/2012/wordml" xmlns:w16cid="http://schemas.microsoft.com/office/word/2016/wordml/cid" xmlns:w16se="http://schemas.microsoft.com/office/word/2015/wordml/symex" xmlns:wpg="http://schemas.microsoft.com/office/word/2010/wordprocessingGroup" xmlns:wpi="http://schemas.microsoft.com/office/word/2010/wordprocessingInk" xmlns:wne="http://schemas.microsoft.com/office/word/2006/wordml" xmlns:wps="http://schemas.microsoft.com/office/word/2010/wordprocessingShape" mc:Ignorable="w14 w15 w16se w16cid wp14">
+  <w:comment w:id="45" w:author="365 Pro Plus" w:date="2020-03-10T21:20:00Z" w:initials="3PP">
+    <w:p>
+      <w:pPr>
+        <w:pStyle w:val="CommentText"/>
+      </w:pPr>
+      <w:r>
+        <w:rPr>
+          <w:rStyle w:val="CommentReference"/>
+        </w:rPr>
+        <w:annotationRef/>
+      </w:r>
+      <w:r>
+        <w:t>Not sure if that’s a word</w:t>
+      </w:r>
+    </w:p>
+  </w:comment>
+</w:comments>
+</file>
+
+<file path=word/commentsExtended.xml><?xml version="1.0" encoding="utf-8"?>
+<w15:commentsEx xmlns:wpc="http://schemas.microsoft.com/office/word/2010/wordprocessingCanvas" xmlns:cx="http://schemas.microsoft.com/office/drawing/2014/chartex" xmlns:cx1="http://schemas.microsoft.com/office/drawing/2015/9/8/chartex" xmlns:cx2="http://schemas.microsoft.com/office/drawing/2015/10/21/chartex" xmlns:cx3="http://schemas.microsoft.com/office/drawing/2016/5/9/chartex" xmlns:cx4="http://schemas.microsoft.com/office/drawing/2016/5/10/chartex" xmlns:cx5="http://schemas.microsoft.com/office/drawing/2016/5/11/chartex" xmlns:cx6="http://schemas.microsoft.com/office/drawing/2016/5/12/chartex" xmlns:cx7="http://schemas.microsoft.com/office/drawing/2016/5/13/chartex" xmlns:cx8="http://schemas.microsoft.com/office/drawing/2016/5/14/chartex" xmlns:mc="http://schemas.openxmlformats.org/markup-compatibility/2006" xmlns:aink="http://schemas.microsoft.com/office/drawing/2016/ink" xmlns:am3d="http://schemas.microsoft.com/office/drawing/2017/model3d" xmlns:o="urn:schemas-microsoft-com:office:office" xmlns:r="http://schemas.openxmlformats.org/officeDocument/2006/relationships" xmlns:m="http://schemas.openxmlformats.org/officeDocument/2006/math" xmlns:v="urn:schemas-microsoft-com:vml" xmlns:wp14="http://schemas.microsoft.com/office/word/2010/wordprocessingDrawing" xmlns:wp="http://schemas.openxmlformats.org/drawingml/2006/wordprocessingDrawing" xmlns:w10="urn:schemas-microsoft-com:office:word" xmlns:w="http://schemas.openxmlformats.org/wordprocessingml/2006/main" xmlns:w14="http://schemas.microsoft.com/office/word/2010/wordml" xmlns:w15="http://schemas.microsoft.com/office/word/2012/wordml" xmlns:w16cid="http://schemas.microsoft.com/office/word/2016/wordml/cid" xmlns:w16se="http://schemas.microsoft.com/office/word/2015/wordml/symex" xmlns:wpg="http://schemas.microsoft.com/office/word/2010/wordprocessingGroup" xmlns:wpi="http://schemas.microsoft.com/office/word/2010/wordprocessingInk" xmlns:wne="http://schemas.microsoft.com/office/word/2006/wordml" xmlns:wps="http://schemas.microsoft.com/office/word/2010/wordprocessingShape" mc:Ignorable="w14 w15 w16se w16cid wp14">
+  <w15:commentEx w15:paraId="7E4F2A4F" w15:done="0"/>
+</w15:commentsEx>
+</file>
+
+<file path=word/commentsIds.xml><?xml version="1.0" encoding="utf-8"?>
+<w16cid:commentsIds xmlns:wpc="http://schemas.microsoft.com/office/word/2010/wordprocessingCanvas" xmlns:cx="http://schemas.microsoft.com/office/drawing/2014/chartex" xmlns:cx1="http://schemas.microsoft.com/office/drawing/2015/9/8/chartex" xmlns:cx2="http://schemas.microsoft.com/office/drawing/2015/10/21/chartex" xmlns:cx3="http://schemas.microsoft.com/office/drawing/2016/5/9/chartex" xmlns:cx4="http://schemas.microsoft.com/office/drawing/2016/5/10/chartex" xmlns:cx5="http://schemas.microsoft.com/office/drawing/2016/5/11/chartex" xmlns:cx6="http://schemas.microsoft.com/office/drawing/2016/5/12/chartex" xmlns:cx7="http://schemas.microsoft.com/office/drawing/2016/5/13/chartex" xmlns:cx8="http://schemas.microsoft.com/office/drawing/2016/5/14/chartex" xmlns:mc="http://schemas.openxmlformats.org/markup-compatibility/2006" xmlns:aink="http://schemas.microsoft.com/office/drawing/2016/ink" xmlns:am3d="http://schemas.microsoft.com/office/drawing/2017/model3d" xmlns:o="urn:schemas-microsoft-com:office:office" xmlns:r="http://schemas.openxmlformats.org/officeDocument/2006/relationships" xmlns:m="http://schemas.openxmlformats.org/officeDocument/2006/math" xmlns:v="urn:schemas-microsoft-com:vml" xmlns:wp14="http://schemas.microsoft.com/office/word/2010/wordprocessingDrawing" xmlns:wp="http://schemas.openxmlformats.org/drawingml/2006/wordprocessingDrawing" xmlns:w10="urn:schemas-microsoft-com:office:word" xmlns:w="http://schemas.openxmlformats.org/wordprocessingml/2006/main" xmlns:w14="http://schemas.microsoft.com/office/word/2010/wordml" xmlns:w15="http://schemas.microsoft.com/office/word/2012/wordml" xmlns:w16cid="http://schemas.microsoft.com/office/word/2016/wordml/cid" xmlns:w16se="http://schemas.microsoft.com/office/word/2015/wordml/symex" xmlns:wpg="http://schemas.microsoft.com/office/word/2010/wordprocessingGroup" xmlns:wpi="http://schemas.microsoft.com/office/word/2010/wordprocessingInk" xmlns:wne="http://schemas.microsoft.com/office/word/2006/wordml" xmlns:wps="http://schemas.microsoft.com/office/word/2010/wordprocessingShape" mc:Ignorable="w14 w15 w16se w16cid wp14">
+  <w16cid:commentId w16cid:paraId="7E4F2A4F" w16cid:durableId="22128338"/>
+</w16cid:commentsIds>
 </file>
 
 <file path=word/numbering.xml><?xml version="1.0" encoding="utf-8"?>
@@ -3613,6 +3919,14 @@
 </w:numbering>
 </file>
 
+<file path=word/people.xml><?xml version="1.0" encoding="utf-8"?>
+<w15:people xmlns:wpc="http://schemas.microsoft.com/office/word/2010/wordprocessingCanvas" xmlns:cx="http://schemas.microsoft.com/office/drawing/2014/chartex" xmlns:cx1="http://schemas.microsoft.com/office/drawing/2015/9/8/chartex" xmlns:cx2="http://schemas.microsoft.com/office/drawing/2015/10/21/chartex" xmlns:cx3="http://schemas.microsoft.com/office/drawing/2016/5/9/chartex" xmlns:cx4="http://schemas.microsoft.com/office/drawing/2016/5/10/chartex" xmlns:cx5="http://schemas.microsoft.com/office/drawing/2016/5/11/chartex" xmlns:cx6="http://schemas.microsoft.com/office/drawing/2016/5/12/chartex" xmlns:cx7="http://schemas.microsoft.com/office/drawing/2016/5/13/chartex" xmlns:cx8="http://schemas.microsoft.com/office/drawing/2016/5/14/chartex" xmlns:mc="http://schemas.openxmlformats.org/markup-compatibility/2006" xmlns:aink="http://schemas.microsoft.com/office/drawing/2016/ink" xmlns:am3d="http://schemas.microsoft.com/office/drawing/2017/model3d" xmlns:o="urn:schemas-microsoft-com:office:office" xmlns:r="http://schemas.openxmlformats.org/officeDocument/2006/relationships" xmlns:m="http://schemas.openxmlformats.org/officeDocument/2006/math" xmlns:v="urn:schemas-microsoft-com:vml" xmlns:wp14="http://schemas.microsoft.com/office/word/2010/wordprocessingDrawing" xmlns:wp="http://schemas.openxmlformats.org/drawingml/2006/wordprocessingDrawing" xmlns:w10="urn:schemas-microsoft-com:office:word" xmlns:w="http://schemas.openxmlformats.org/wordprocessingml/2006/main" xmlns:w14="http://schemas.microsoft.com/office/word/2010/wordml" xmlns:w15="http://schemas.microsoft.com/office/word/2012/wordml" xmlns:w16cid="http://schemas.microsoft.com/office/word/2016/wordml/cid" xmlns:w16se="http://schemas.microsoft.com/office/word/2015/wordml/symex" xmlns:wpg="http://schemas.microsoft.com/office/word/2010/wordprocessingGroup" xmlns:wpi="http://schemas.microsoft.com/office/word/2010/wordprocessingInk" xmlns:wne="http://schemas.microsoft.com/office/word/2006/wordml" xmlns:wps="http://schemas.microsoft.com/office/word/2010/wordprocessingShape" mc:Ignorable="w14 w15 w16se w16cid wp14">
+  <w15:person w15:author="365 Pro Plus">
+    <w15:presenceInfo w15:providerId="AD" w15:userId="S::ar173@ms365pro.site::46c88147-513e-465d-8dc8-2ce1bcae0c05"/>
+  </w15:person>
+</w15:people>
+</file>
+
 <file path=word/styles.xml><?xml version="1.0" encoding="utf-8"?>
 <w:styles xmlns:mc="http://schemas.openxmlformats.org/markup-compatibility/2006" xmlns:r="http://schemas.openxmlformats.org/officeDocument/2006/relationships" xmlns:w="http://schemas.openxmlformats.org/wordprocessingml/2006/main" xmlns:w14="http://schemas.microsoft.com/office/word/2010/wordml" xmlns:w15="http://schemas.microsoft.com/office/word/2012/wordml" xmlns:w16cid="http://schemas.microsoft.com/office/word/2016/wordml/cid" xmlns:w16se="http://schemas.microsoft.com/office/word/2015/wordml/symex" mc:Ignorable="w14 w15 w16se w16cid">
   <w:docDefaults>
@@ -3630,7 +3944,7 @@
       </w:pPr>
     </w:pPrDefault>
   </w:docDefaults>
-  <w:latentStyles w:defLockedState="0" w:defUIPriority="99" w:defSemiHidden="0" w:defUnhideWhenUsed="0" w:defQFormat="0" w:count="376">
+  <w:latentStyles w:defLockedState="0" w:defUIPriority="99" w:defSemiHidden="0" w:defUnhideWhenUsed="0" w:defQFormat="0" w:count="377">
     <w:lsdException w:name="Normal" w:uiPriority="0" w:qFormat="1"/>
     <w:lsdException w:name="heading 1" w:uiPriority="9" w:qFormat="1"/>
     <w:lsdException w:name="heading 2" w:semiHidden="1" w:uiPriority="9" w:unhideWhenUsed="1" w:qFormat="1"/>
@@ -3736,7 +4050,6 @@
     <w:lsdException w:name="HTML Sample" w:semiHidden="1" w:unhideWhenUsed="1"/>
     <w:lsdException w:name="HTML Typewriter" w:semiHidden="1" w:unhideWhenUsed="1"/>
     <w:lsdException w:name="HTML Variable" w:semiHidden="1" w:unhideWhenUsed="1"/>
-    <w:lsdException w:name="Normal Table" w:semiHidden="1" w:unhideWhenUsed="1"/>
     <w:lsdException w:name="annotation subject" w:semiHidden="1" w:unhideWhenUsed="1"/>
     <w:lsdException w:name="No List" w:semiHidden="1" w:unhideWhenUsed="1"/>
     <w:lsdException w:name="Outline List 1" w:semiHidden="1" w:unhideWhenUsed="1"/>
@@ -3783,10 +4096,8 @@
     <w:lsdException w:name="Table Subtle 2" w:semiHidden="1" w:unhideWhenUsed="1"/>
     <w:lsdException w:name="Table Web 1" w:semiHidden="1" w:unhideWhenUsed="1"/>
     <w:lsdException w:name="Table Web 2" w:semiHidden="1" w:unhideWhenUsed="1"/>
-    <w:lsdException w:name="Table Web 3" w:semiHidden="1" w:unhideWhenUsed="1"/>
     <w:lsdException w:name="Balloon Text" w:semiHidden="1" w:unhideWhenUsed="1"/>
     <w:lsdException w:name="Table Grid" w:uiPriority="39"/>
-    <w:lsdException w:name="Table Theme" w:semiHidden="1" w:unhideWhenUsed="1"/>
     <w:lsdException w:name="Placeholder Text" w:semiHidden="1"/>
     <w:lsdException w:name="No Spacing" w:uiPriority="1" w:qFormat="1"/>
     <w:lsdException w:name="Light Shading" w:uiPriority="60"/>
@@ -4007,6 +4318,7 @@
     <w:lsdException w:name="Hashtag" w:semiHidden="1" w:unhideWhenUsed="1"/>
     <w:lsdException w:name="Unresolved Mention" w:semiHidden="1" w:unhideWhenUsed="1"/>
     <w:lsdException w:name="Smart Link" w:semiHidden="1" w:unhideWhenUsed="1"/>
+    <w:lsdException w:name="Smart Link Error" w:semiHidden="1" w:unhideWhenUsed="1"/>
   </w:latentStyles>
   <w:style w:type="paragraph" w:default="1" w:styleId="Normal">
     <w:name w:val="Normal"/>
@@ -4109,6 +4421,74 @@
         <w:insideV w:val="single" w:sz="4" w:space="0" w:color="auto"/>
       </w:tblBorders>
     </w:tblPr>
+  </w:style>
+  <w:style w:type="character" w:styleId="CommentReference">
+    <w:name w:val="annotation reference"/>
+    <w:basedOn w:val="DefaultParagraphFont"/>
+    <w:uiPriority w:val="99"/>
+    <w:semiHidden/>
+    <w:unhideWhenUsed/>
+    <w:rsid w:val="00C56460"/>
+    <w:rPr>
+      <w:sz w:val="16"/>
+      <w:szCs w:val="16"/>
+    </w:rPr>
+  </w:style>
+  <w:style w:type="paragraph" w:styleId="CommentText">
+    <w:name w:val="annotation text"/>
+    <w:basedOn w:val="Normal"/>
+    <w:link w:val="CommentTextChar"/>
+    <w:uiPriority w:val="99"/>
+    <w:semiHidden/>
+    <w:unhideWhenUsed/>
+    <w:rsid w:val="00C56460"/>
+    <w:pPr>
+      <w:spacing w:line="240" w:lineRule="auto"/>
+    </w:pPr>
+    <w:rPr>
+      <w:sz w:val="20"/>
+      <w:szCs w:val="20"/>
+    </w:rPr>
+  </w:style>
+  <w:style w:type="character" w:customStyle="1" w:styleId="CommentTextChar">
+    <w:name w:val="Comment Text Char"/>
+    <w:basedOn w:val="DefaultParagraphFont"/>
+    <w:link w:val="CommentText"/>
+    <w:uiPriority w:val="99"/>
+    <w:semiHidden/>
+    <w:rsid w:val="00C56460"/>
+    <w:rPr>
+      <w:sz w:val="20"/>
+      <w:szCs w:val="20"/>
+    </w:rPr>
+  </w:style>
+  <w:style w:type="paragraph" w:styleId="CommentSubject">
+    <w:name w:val="annotation subject"/>
+    <w:basedOn w:val="CommentText"/>
+    <w:next w:val="CommentText"/>
+    <w:link w:val="CommentSubjectChar"/>
+    <w:uiPriority w:val="99"/>
+    <w:semiHidden/>
+    <w:unhideWhenUsed/>
+    <w:rsid w:val="00C56460"/>
+    <w:rPr>
+      <w:b/>
+      <w:bCs/>
+    </w:rPr>
+  </w:style>
+  <w:style w:type="character" w:customStyle="1" w:styleId="CommentSubjectChar">
+    <w:name w:val="Comment Subject Char"/>
+    <w:basedOn w:val="CommentTextChar"/>
+    <w:link w:val="CommentSubject"/>
+    <w:uiPriority w:val="99"/>
+    <w:semiHidden/>
+    <w:rsid w:val="00C56460"/>
+    <w:rPr>
+      <w:b/>
+      <w:bCs/>
+      <w:sz w:val="20"/>
+      <w:szCs w:val="20"/>
+    </w:rPr>
   </w:style>
 </w:styles>
 </file>
@@ -4379,7 +4759,7 @@
 </file>
 
 <file path=customXml/itemProps1.xml><?xml version="1.0" encoding="utf-8"?>
-<ds:datastoreItem xmlns:ds="http://schemas.openxmlformats.org/officeDocument/2006/customXml" ds:itemID="{ED84E9B4-0F1B-4F1E-BCE8-A38978A1A226}">
+<ds:datastoreItem xmlns:ds="http://schemas.openxmlformats.org/officeDocument/2006/customXml" ds:itemID="{F9BDC85B-8E1C-4EA2-8360-26C0687A0399}">
   <ds:schemaRefs>
     <ds:schemaRef ds:uri="http://schemas.openxmlformats.org/officeDocument/2006/bibliography"/>
   </ds:schemaRefs>

</xml_diff>